<commit_message>
scrum report and hookfile
</commit_message>
<xml_diff>
--- a/Documents/ScrumReports/ms4-scrum-report.docx
+++ b/Documents/ScrumReports/ms4-scrum-report.docx
@@ -135,6 +135,14 @@
             <w:r>
               <w:t>3.</w:t>
             </w:r>
+            <w:r>
+              <w:t xml:space="preserve">karanbeer </w:t>
+            </w:r>
+            <w:proofErr w:type="spellStart"/>
+            <w:r>
+              <w:t>chanana</w:t>
+            </w:r>
+            <w:proofErr w:type="spellEnd"/>
           </w:p>
         </w:tc>
         <w:tc>
@@ -1338,18 +1346,21 @@
     <w:tbl>
       <w:tblPr>
         <w:tblStyle w:val="TableGrid"/>
-        <w:tblW w:w="0" w:type="auto"/>
+        <w:tblW w:w="10007" w:type="dxa"/>
         <w:tblLook w:val="04A0" w:firstRow="1" w:lastRow="0" w:firstColumn="1" w:lastColumn="0" w:noHBand="0" w:noVBand="1"/>
       </w:tblPr>
       <w:tblGrid>
-        <w:gridCol w:w="2155"/>
-        <w:gridCol w:w="4078"/>
-        <w:gridCol w:w="3117"/>
+        <w:gridCol w:w="2306"/>
+        <w:gridCol w:w="4365"/>
+        <w:gridCol w:w="3336"/>
       </w:tblGrid>
       <w:tr>
-        <w:tc>
-          <w:tcPr>
-            <w:tcW w:w="2155" w:type="dxa"/>
+        <w:trPr>
+          <w:trHeight w:val="370"/>
+        </w:trPr>
+        <w:tc>
+          <w:tcPr>
+            <w:tcW w:w="2306" w:type="dxa"/>
             <w:shd w:val="clear" w:color="auto" w:fill="D9D9D9" w:themeFill="background1" w:themeFillShade="D9"/>
           </w:tcPr>
           <w:p>
@@ -1374,7 +1385,7 @@
         </w:tc>
         <w:tc>
           <w:tcPr>
-            <w:tcW w:w="4078" w:type="dxa"/>
+            <w:tcW w:w="4365" w:type="dxa"/>
             <w:shd w:val="clear" w:color="auto" w:fill="D9D9D9" w:themeFill="background1" w:themeFillShade="D9"/>
           </w:tcPr>
           <w:p>
@@ -1399,7 +1410,7 @@
         </w:tc>
         <w:tc>
           <w:tcPr>
-            <w:tcW w:w="3117" w:type="dxa"/>
+            <w:tcW w:w="3336" w:type="dxa"/>
             <w:shd w:val="clear" w:color="auto" w:fill="D9D9D9" w:themeFill="background1" w:themeFillShade="D9"/>
           </w:tcPr>
           <w:p>
@@ -1424,9 +1435,12 @@
         </w:tc>
       </w:tr>
       <w:tr>
-        <w:tc>
-          <w:tcPr>
-            <w:tcW w:w="2155" w:type="dxa"/>
+        <w:trPr>
+          <w:trHeight w:val="384"/>
+        </w:trPr>
+        <w:tc>
+          <w:tcPr>
+            <w:tcW w:w="2306" w:type="dxa"/>
           </w:tcPr>
           <w:p>
             <w:pPr>
@@ -1450,7 +1464,7 @@
         </w:tc>
         <w:tc>
           <w:tcPr>
-            <w:tcW w:w="4078" w:type="dxa"/>
+            <w:tcW w:w="4365" w:type="dxa"/>
           </w:tcPr>
           <w:p>
             <w:pPr>
@@ -1492,24 +1506,27 @@
         </w:tc>
         <w:tc>
           <w:tcPr>
-            <w:tcW w:w="3117" w:type="dxa"/>
-          </w:tcPr>
-          <w:p>
-            <w:pPr>
-              <w:rPr>
-                <w:b/>
-                <w:bCs/>
-                <w:sz w:val="28"/>
-                <w:szCs w:val="28"/>
-              </w:rPr>
-            </w:pPr>
-          </w:p>
-        </w:tc>
-      </w:tr>
-      <w:tr>
-        <w:tc>
-          <w:tcPr>
-            <w:tcW w:w="2155" w:type="dxa"/>
+            <w:tcW w:w="3336" w:type="dxa"/>
+          </w:tcPr>
+          <w:p>
+            <w:pPr>
+              <w:rPr>
+                <w:b/>
+                <w:bCs/>
+                <w:sz w:val="28"/>
+                <w:szCs w:val="28"/>
+              </w:rPr>
+            </w:pPr>
+          </w:p>
+        </w:tc>
+      </w:tr>
+      <w:tr>
+        <w:trPr>
+          <w:trHeight w:val="370"/>
+        </w:trPr>
+        <w:tc>
+          <w:tcPr>
+            <w:tcW w:w="2306" w:type="dxa"/>
           </w:tcPr>
           <w:p>
             <w:pPr>
@@ -1533,7 +1550,7 @@
         </w:tc>
         <w:tc>
           <w:tcPr>
-            <w:tcW w:w="4078" w:type="dxa"/>
+            <w:tcW w:w="4365" w:type="dxa"/>
           </w:tcPr>
           <w:p>
             <w:pPr>
@@ -1557,24 +1574,27 @@
         </w:tc>
         <w:tc>
           <w:tcPr>
-            <w:tcW w:w="3117" w:type="dxa"/>
-          </w:tcPr>
-          <w:p>
-            <w:pPr>
-              <w:rPr>
-                <w:b/>
-                <w:bCs/>
-                <w:sz w:val="28"/>
-                <w:szCs w:val="28"/>
-              </w:rPr>
-            </w:pPr>
-          </w:p>
-        </w:tc>
-      </w:tr>
-      <w:tr>
-        <w:tc>
-          <w:tcPr>
-            <w:tcW w:w="2155" w:type="dxa"/>
+            <w:tcW w:w="3336" w:type="dxa"/>
+          </w:tcPr>
+          <w:p>
+            <w:pPr>
+              <w:rPr>
+                <w:b/>
+                <w:bCs/>
+                <w:sz w:val="28"/>
+                <w:szCs w:val="28"/>
+              </w:rPr>
+            </w:pPr>
+          </w:p>
+        </w:tc>
+      </w:tr>
+      <w:tr>
+        <w:trPr>
+          <w:trHeight w:val="370"/>
+        </w:trPr>
+        <w:tc>
+          <w:tcPr>
+            <w:tcW w:w="2306" w:type="dxa"/>
           </w:tcPr>
           <w:p>
             <w:pPr>
@@ -1598,7 +1618,7 @@
         </w:tc>
         <w:tc>
           <w:tcPr>
-            <w:tcW w:w="4078" w:type="dxa"/>
+            <w:tcW w:w="4365" w:type="dxa"/>
           </w:tcPr>
           <w:p>
             <w:pPr>
@@ -1622,24 +1642,27 @@
         </w:tc>
         <w:tc>
           <w:tcPr>
-            <w:tcW w:w="3117" w:type="dxa"/>
-          </w:tcPr>
-          <w:p>
-            <w:pPr>
-              <w:rPr>
-                <w:b/>
-                <w:bCs/>
-                <w:sz w:val="28"/>
-                <w:szCs w:val="28"/>
-              </w:rPr>
-            </w:pPr>
-          </w:p>
-        </w:tc>
-      </w:tr>
-      <w:tr>
-        <w:tc>
-          <w:tcPr>
-            <w:tcW w:w="2155" w:type="dxa"/>
+            <w:tcW w:w="3336" w:type="dxa"/>
+          </w:tcPr>
+          <w:p>
+            <w:pPr>
+              <w:rPr>
+                <w:b/>
+                <w:bCs/>
+                <w:sz w:val="28"/>
+                <w:szCs w:val="28"/>
+              </w:rPr>
+            </w:pPr>
+          </w:p>
+        </w:tc>
+      </w:tr>
+      <w:tr>
+        <w:trPr>
+          <w:trHeight w:val="384"/>
+        </w:trPr>
+        <w:tc>
+          <w:tcPr>
+            <w:tcW w:w="2306" w:type="dxa"/>
           </w:tcPr>
           <w:p>
             <w:pPr>
@@ -1663,7 +1686,7 @@
         </w:tc>
         <w:tc>
           <w:tcPr>
-            <w:tcW w:w="4078" w:type="dxa"/>
+            <w:tcW w:w="4365" w:type="dxa"/>
           </w:tcPr>
           <w:p>
             <w:pPr>
@@ -1714,24 +1737,27 @@
         </w:tc>
         <w:tc>
           <w:tcPr>
-            <w:tcW w:w="3117" w:type="dxa"/>
-          </w:tcPr>
-          <w:p>
-            <w:pPr>
-              <w:rPr>
-                <w:b/>
-                <w:bCs/>
-                <w:sz w:val="28"/>
-                <w:szCs w:val="28"/>
-              </w:rPr>
-            </w:pPr>
-          </w:p>
-        </w:tc>
-      </w:tr>
-      <w:tr>
-        <w:tc>
-          <w:tcPr>
-            <w:tcW w:w="2155" w:type="dxa"/>
+            <w:tcW w:w="3336" w:type="dxa"/>
+          </w:tcPr>
+          <w:p>
+            <w:pPr>
+              <w:rPr>
+                <w:b/>
+                <w:bCs/>
+                <w:sz w:val="28"/>
+                <w:szCs w:val="28"/>
+              </w:rPr>
+            </w:pPr>
+          </w:p>
+        </w:tc>
+      </w:tr>
+      <w:tr>
+        <w:trPr>
+          <w:trHeight w:val="741"/>
+        </w:trPr>
+        <w:tc>
+          <w:tcPr>
+            <w:tcW w:w="2306" w:type="dxa"/>
           </w:tcPr>
           <w:p>
             <w:pPr>
@@ -1755,7 +1781,7 @@
         </w:tc>
         <w:tc>
           <w:tcPr>
-            <w:tcW w:w="4078" w:type="dxa"/>
+            <w:tcW w:w="4365" w:type="dxa"/>
           </w:tcPr>
           <w:p>
             <w:pPr>
@@ -1788,24 +1814,27 @@
         </w:tc>
         <w:tc>
           <w:tcPr>
-            <w:tcW w:w="3117" w:type="dxa"/>
-          </w:tcPr>
-          <w:p>
-            <w:pPr>
-              <w:rPr>
-                <w:b/>
-                <w:bCs/>
-                <w:sz w:val="28"/>
-                <w:szCs w:val="28"/>
-              </w:rPr>
-            </w:pPr>
-          </w:p>
-        </w:tc>
-      </w:tr>
-      <w:tr>
-        <w:tc>
-          <w:tcPr>
-            <w:tcW w:w="2155" w:type="dxa"/>
+            <w:tcW w:w="3336" w:type="dxa"/>
+          </w:tcPr>
+          <w:p>
+            <w:pPr>
+              <w:rPr>
+                <w:b/>
+                <w:bCs/>
+                <w:sz w:val="28"/>
+                <w:szCs w:val="28"/>
+              </w:rPr>
+            </w:pPr>
+          </w:p>
+        </w:tc>
+      </w:tr>
+      <w:tr>
+        <w:trPr>
+          <w:trHeight w:val="1880"/>
+        </w:trPr>
+        <w:tc>
+          <w:tcPr>
+            <w:tcW w:w="2306" w:type="dxa"/>
           </w:tcPr>
           <w:p>
             <w:pPr>
@@ -1835,10 +1864,50 @@
               <w:t>nthony K</w:t>
             </w:r>
           </w:p>
-        </w:tc>
-        <w:tc>
-          <w:tcPr>
-            <w:tcW w:w="4078" w:type="dxa"/>
+          <w:p>
+            <w:pPr>
+              <w:rPr>
+                <w:b/>
+                <w:bCs/>
+                <w:sz w:val="28"/>
+                <w:szCs w:val="28"/>
+              </w:rPr>
+            </w:pPr>
+            <w:r>
+              <w:rPr>
+                <w:b/>
+                <w:bCs/>
+                <w:sz w:val="28"/>
+                <w:szCs w:val="28"/>
+              </w:rPr>
+              <w:t xml:space="preserve">Karanbeer </w:t>
+            </w:r>
+            <w:proofErr w:type="spellStart"/>
+            <w:r>
+              <w:rPr>
+                <w:b/>
+                <w:bCs/>
+                <w:sz w:val="28"/>
+                <w:szCs w:val="28"/>
+              </w:rPr>
+              <w:t>chanana</w:t>
+            </w:r>
+            <w:proofErr w:type="spellEnd"/>
+          </w:p>
+          <w:p>
+            <w:pPr>
+              <w:rPr>
+                <w:b/>
+                <w:bCs/>
+                <w:sz w:val="28"/>
+                <w:szCs w:val="28"/>
+              </w:rPr>
+            </w:pPr>
+          </w:p>
+        </w:tc>
+        <w:tc>
+          <w:tcPr>
+            <w:tcW w:w="4365" w:type="dxa"/>
           </w:tcPr>
           <w:p>
             <w:pPr>
@@ -1879,10 +1948,120 @@
               <w:t>()</w:t>
             </w:r>
           </w:p>
-        </w:tc>
-        <w:tc>
-          <w:tcPr>
-            <w:tcW w:w="3117" w:type="dxa"/>
+          <w:p>
+            <w:pPr>
+              <w:rPr>
+                <w:b/>
+                <w:bCs/>
+                <w:sz w:val="28"/>
+                <w:szCs w:val="28"/>
+              </w:rPr>
+            </w:pPr>
+            <w:r>
+              <w:rPr>
+                <w:b/>
+                <w:bCs/>
+                <w:sz w:val="28"/>
+                <w:szCs w:val="28"/>
+              </w:rPr>
+              <w:t xml:space="preserve">Implement </w:t>
+            </w:r>
+            <w:proofErr w:type="spellStart"/>
+            <w:r>
+              <w:rPr>
+                <w:b/>
+                <w:bCs/>
+                <w:sz w:val="28"/>
+                <w:szCs w:val="28"/>
+              </w:rPr>
+              <w:t>checkweight</w:t>
+            </w:r>
+            <w:proofErr w:type="spellEnd"/>
+            <w:r>
+              <w:rPr>
+                <w:b/>
+                <w:bCs/>
+                <w:sz w:val="28"/>
+                <w:szCs w:val="28"/>
+              </w:rPr>
+              <w:t xml:space="preserve"> , 4 </w:t>
+            </w:r>
+            <w:proofErr w:type="spellStart"/>
+            <w:r>
+              <w:rPr>
+                <w:b/>
+                <w:bCs/>
+                <w:sz w:val="28"/>
+                <w:szCs w:val="28"/>
+              </w:rPr>
+              <w:t>blackbox</w:t>
+            </w:r>
+            <w:proofErr w:type="spellEnd"/>
+            <w:r>
+              <w:rPr>
+                <w:b/>
+                <w:bCs/>
+                <w:sz w:val="28"/>
+                <w:szCs w:val="28"/>
+              </w:rPr>
+              <w:t xml:space="preserve"> test in unit tests, 8 </w:t>
+            </w:r>
+            <w:proofErr w:type="spellStart"/>
+            <w:r>
+              <w:rPr>
+                <w:b/>
+                <w:bCs/>
+                <w:sz w:val="28"/>
+                <w:szCs w:val="28"/>
+              </w:rPr>
+              <w:t>whitebox</w:t>
+            </w:r>
+            <w:proofErr w:type="spellEnd"/>
+            <w:r>
+              <w:rPr>
+                <w:b/>
+                <w:bCs/>
+                <w:sz w:val="28"/>
+                <w:szCs w:val="28"/>
+              </w:rPr>
+              <w:t xml:space="preserve"> tests for 2 </w:t>
+            </w:r>
+            <w:proofErr w:type="spellStart"/>
+            <w:r>
+              <w:rPr>
+                <w:b/>
+                <w:bCs/>
+                <w:sz w:val="28"/>
+                <w:szCs w:val="28"/>
+              </w:rPr>
+              <w:t>fundtions</w:t>
+            </w:r>
+            <w:proofErr w:type="spellEnd"/>
+            <w:r>
+              <w:rPr>
+                <w:b/>
+                <w:bCs/>
+                <w:sz w:val="28"/>
+                <w:szCs w:val="28"/>
+              </w:rPr>
+              <w:t xml:space="preserve"> and scrum report with </w:t>
+            </w:r>
+            <w:proofErr w:type="spellStart"/>
+            <w:r>
+              <w:rPr>
+                <w:b/>
+                <w:bCs/>
+                <w:sz w:val="28"/>
+                <w:szCs w:val="28"/>
+              </w:rPr>
+              <w:t>hookife</w:t>
+            </w:r>
+            <w:proofErr w:type="spellEnd"/>
+          </w:p>
+        </w:tc>
+        <w:tc>
+          <w:tcPr>
+            <w:tcW w:w="3336" w:type="dxa"/>
           </w:tcPr>
           <w:p>
             <w:pPr>
@@ -2351,6 +2530,7 @@
     </w:p>
     <w:p>
       <w:r>
+        <w:lastRenderedPageBreak/>
         <w:t xml:space="preserve">A summary of the main points discusses in the meeting and the </w:t>
       </w:r>
       <w:r>
@@ -2594,7 +2774,6 @@
                 <w:sz w:val="28"/>
                 <w:szCs w:val="28"/>
               </w:rPr>
-              <w:lastRenderedPageBreak/>
               <w:t>Organize issue</w:t>
             </w:r>
           </w:p>
@@ -2674,6 +2853,15 @@
                 <w:szCs w:val="28"/>
               </w:rPr>
             </w:pPr>
+            <w:r>
+              <w:rPr>
+                <w:b w:val="0"/>
+                <w:bCs w:val="0"/>
+                <w:sz w:val="28"/>
+                <w:szCs w:val="28"/>
+              </w:rPr>
+              <w:t>Git usage</w:t>
+            </w:r>
           </w:p>
         </w:tc>
         <w:tc>
@@ -2690,6 +2878,35 @@
                 <w:szCs w:val="28"/>
               </w:rPr>
             </w:pPr>
+            <w:r>
+              <w:rPr>
+                <w:b/>
+                <w:bCs/>
+                <w:sz w:val="28"/>
+                <w:szCs w:val="28"/>
+              </w:rPr>
+              <w:t xml:space="preserve">How to use git correctly and </w:t>
+            </w:r>
+            <w:proofErr w:type="spellStart"/>
+            <w:r>
+              <w:rPr>
+                <w:b/>
+                <w:bCs/>
+                <w:sz w:val="28"/>
+                <w:szCs w:val="28"/>
+              </w:rPr>
+              <w:t>commiting</w:t>
+            </w:r>
+            <w:proofErr w:type="spellEnd"/>
+            <w:r>
+              <w:rPr>
+                <w:b/>
+                <w:bCs/>
+                <w:sz w:val="28"/>
+                <w:szCs w:val="28"/>
+              </w:rPr>
+              <w:t xml:space="preserve"> changes </w:t>
+            </w:r>
           </w:p>
         </w:tc>
         <w:tc>
@@ -2706,6 +2923,15 @@
                 <w:szCs w:val="28"/>
               </w:rPr>
             </w:pPr>
+            <w:r>
+              <w:rPr>
+                <w:b/>
+                <w:bCs/>
+                <w:sz w:val="28"/>
+                <w:szCs w:val="28"/>
+              </w:rPr>
+              <w:t>Better communication on git</w:t>
+            </w:r>
           </w:p>
         </w:tc>
       </w:tr>
@@ -2727,6 +2953,15 @@
                 <w:szCs w:val="28"/>
               </w:rPr>
             </w:pPr>
+            <w:r>
+              <w:rPr>
+                <w:b w:val="0"/>
+                <w:bCs w:val="0"/>
+                <w:sz w:val="28"/>
+                <w:szCs w:val="28"/>
+              </w:rPr>
+              <w:t xml:space="preserve">Unit testing </w:t>
+            </w:r>
           </w:p>
         </w:tc>
         <w:tc>
@@ -2743,6 +2978,15 @@
                 <w:szCs w:val="28"/>
               </w:rPr>
             </w:pPr>
+            <w:r>
+              <w:rPr>
+                <w:b/>
+                <w:bCs/>
+                <w:sz w:val="28"/>
+                <w:szCs w:val="28"/>
+              </w:rPr>
+              <w:t xml:space="preserve">Blackbox testing of unit test </w:t>
+            </w:r>
           </w:p>
         </w:tc>
         <w:tc>
@@ -2759,6 +3003,35 @@
                 <w:szCs w:val="28"/>
               </w:rPr>
             </w:pPr>
+            <w:r>
+              <w:rPr>
+                <w:b/>
+                <w:bCs/>
+                <w:sz w:val="28"/>
+                <w:szCs w:val="28"/>
+              </w:rPr>
+              <w:t xml:space="preserve">Everyone was able to do </w:t>
+            </w:r>
+            <w:proofErr w:type="spellStart"/>
+            <w:r>
+              <w:rPr>
+                <w:b/>
+                <w:bCs/>
+                <w:sz w:val="28"/>
+                <w:szCs w:val="28"/>
+              </w:rPr>
+              <w:t>blackbox</w:t>
+            </w:r>
+            <w:proofErr w:type="spellEnd"/>
+            <w:r>
+              <w:rPr>
+                <w:b/>
+                <w:bCs/>
+                <w:sz w:val="28"/>
+                <w:szCs w:val="28"/>
+              </w:rPr>
+              <w:t xml:space="preserve"> tests as unit test</w:t>
+            </w:r>
           </w:p>
         </w:tc>
       </w:tr>
@@ -2777,6 +3050,15 @@
                 <w:szCs w:val="28"/>
               </w:rPr>
             </w:pPr>
+            <w:r>
+              <w:rPr>
+                <w:b w:val="0"/>
+                <w:bCs w:val="0"/>
+                <w:sz w:val="28"/>
+                <w:szCs w:val="28"/>
+              </w:rPr>
+              <w:t>Scrum report</w:t>
+            </w:r>
           </w:p>
         </w:tc>
         <w:tc>
@@ -2793,6 +3075,15 @@
                 <w:szCs w:val="28"/>
               </w:rPr>
             </w:pPr>
+            <w:r>
+              <w:rPr>
+                <w:b/>
+                <w:bCs/>
+                <w:sz w:val="28"/>
+                <w:szCs w:val="28"/>
+              </w:rPr>
+              <w:t>Content of scrum report</w:t>
+            </w:r>
           </w:p>
         </w:tc>
         <w:tc>
@@ -2809,6 +3100,15 @@
                 <w:szCs w:val="28"/>
               </w:rPr>
             </w:pPr>
+            <w:r>
+              <w:rPr>
+                <w:b/>
+                <w:bCs/>
+                <w:sz w:val="28"/>
+                <w:szCs w:val="28"/>
+              </w:rPr>
+              <w:t>Easy to maintain scrum report</w:t>
+            </w:r>
           </w:p>
         </w:tc>
       </w:tr>
@@ -3027,7 +3327,11 @@
             <w:cnfStyle w:val="001000000000" w:firstRow="0" w:lastRow="0" w:firstColumn="1" w:lastColumn="0" w:oddVBand="0" w:evenVBand="0" w:oddHBand="0" w:evenHBand="0" w:firstRowFirstColumn="0" w:firstRowLastColumn="0" w:lastRowFirstColumn="0" w:lastRowLastColumn="0"/>
             <w:tcW w:w="2875" w:type="dxa"/>
           </w:tcPr>
-          <w:p/>
+          <w:p>
+            <w:r>
+              <w:t xml:space="preserve">Unit testing </w:t>
+            </w:r>
+          </w:p>
         </w:tc>
         <w:tc>
           <w:tcPr>
@@ -3037,6 +3341,17 @@
             <w:pPr>
               <w:cnfStyle w:val="000000000000" w:firstRow="0" w:lastRow="0" w:firstColumn="0" w:lastColumn="0" w:oddVBand="0" w:evenVBand="0" w:oddHBand="0" w:evenHBand="0" w:firstRowFirstColumn="0" w:firstRowLastColumn="0" w:lastRowFirstColumn="0" w:lastRowLastColumn="0"/>
             </w:pPr>
+            <w:r>
+              <w:t xml:space="preserve">All the </w:t>
+            </w:r>
+            <w:proofErr w:type="spellStart"/>
+            <w:r>
+              <w:t>blackbox</w:t>
+            </w:r>
+            <w:proofErr w:type="spellEnd"/>
+            <w:r>
+              <w:t xml:space="preserve"> function required to be unit tested for better results </w:t>
+            </w:r>
           </w:p>
         </w:tc>
       </w:tr>
@@ -3370,6 +3685,7 @@
                 <w:sz w:val="28"/>
                 <w:szCs w:val="28"/>
               </w:rPr>
+              <w:lastRenderedPageBreak/>
               <w:t>Duc Phu Nguyen</w:t>
             </w:r>
           </w:p>
@@ -3584,6 +3900,7 @@
       <w:tr>
         <w:trPr>
           <w:cnfStyle w:val="000000100000" w:firstRow="0" w:lastRow="0" w:firstColumn="0" w:lastColumn="0" w:oddVBand="0" w:evenVBand="0" w:oddHBand="1" w:evenHBand="0" w:firstRowFirstColumn="0" w:firstRowLastColumn="0" w:lastRowFirstColumn="0" w:lastRowLastColumn="0"/>
+          <w:trHeight w:val="502"/>
         </w:trPr>
         <w:tc>
           <w:tcPr>
@@ -3701,6 +4018,26 @@
                 <w:szCs w:val="28"/>
               </w:rPr>
             </w:pPr>
+            <w:r>
+              <w:rPr>
+                <w:b w:val="0"/>
+                <w:bCs w:val="0"/>
+                <w:sz w:val="28"/>
+                <w:szCs w:val="28"/>
+              </w:rPr>
+              <w:t xml:space="preserve">Karanbeer </w:t>
+            </w:r>
+            <w:proofErr w:type="spellStart"/>
+            <w:r>
+              <w:rPr>
+                <w:b w:val="0"/>
+                <w:bCs w:val="0"/>
+                <w:sz w:val="28"/>
+                <w:szCs w:val="28"/>
+              </w:rPr>
+              <w:t>chanana</w:t>
+            </w:r>
+            <w:proofErr w:type="spellEnd"/>
           </w:p>
         </w:tc>
         <w:tc>
@@ -3717,6 +4054,15 @@
                 <w:szCs w:val="28"/>
               </w:rPr>
             </w:pPr>
+            <w:r>
+              <w:rPr>
+                <w:b/>
+                <w:bCs/>
+                <w:sz w:val="28"/>
+                <w:szCs w:val="28"/>
+              </w:rPr>
+              <w:t>Blackbox test cases</w:t>
+            </w:r>
           </w:p>
         </w:tc>
         <w:tc>
@@ -3733,6 +4079,15 @@
                 <w:szCs w:val="28"/>
               </w:rPr>
             </w:pPr>
+            <w:r>
+              <w:rPr>
+                <w:b/>
+                <w:bCs/>
+                <w:sz w:val="28"/>
+                <w:szCs w:val="28"/>
+              </w:rPr>
+              <w:t>45 min</w:t>
+            </w:r>
           </w:p>
         </w:tc>
         <w:tc>
@@ -3741,6 +4096,7 @@
           </w:tcPr>
           <w:p>
             <w:pPr>
+              <w:jc w:val="center"/>
               <w:cnfStyle w:val="000000000000" w:firstRow="0" w:lastRow="0" w:firstColumn="0" w:lastColumn="0" w:oddVBand="0" w:evenVBand="0" w:oddHBand="0" w:evenHBand="0" w:firstRowFirstColumn="0" w:firstRowLastColumn="0" w:lastRowFirstColumn="0" w:lastRowLastColumn="0"/>
               <w:rPr>
                 <w:b/>
@@ -3749,6 +4105,15 @@
                 <w:szCs w:val="28"/>
               </w:rPr>
             </w:pPr>
+            <w:r>
+              <w:rPr>
+                <w:b/>
+                <w:bCs/>
+                <w:sz w:val="28"/>
+                <w:szCs w:val="28"/>
+              </w:rPr>
+              <w:t>complete</w:t>
+            </w:r>
           </w:p>
         </w:tc>
       </w:tr>
@@ -3975,7 +4340,6 @@
           <w:sz w:val="28"/>
           <w:szCs w:val="28"/>
         </w:rPr>
-        <w:lastRenderedPageBreak/>
         <w:t>SCRUM Tasks Selected</w:t>
       </w:r>
       <w:r>
@@ -4086,7 +4450,16 @@
             <w:cnfStyle w:val="001000000000" w:firstRow="0" w:lastRow="0" w:firstColumn="1" w:lastColumn="0" w:oddVBand="0" w:evenVBand="0" w:oddHBand="0" w:evenHBand="0" w:firstRowFirstColumn="0" w:firstRowLastColumn="0" w:lastRowFirstColumn="0" w:lastRowLastColumn="0"/>
             <w:tcW w:w="1705" w:type="dxa"/>
           </w:tcPr>
-          <w:p/>
+          <w:p>
+            <w:r>
+              <w:t xml:space="preserve">Karanbeer </w:t>
+            </w:r>
+            <w:proofErr w:type="spellStart"/>
+            <w:r>
+              <w:t>chanana</w:t>
+            </w:r>
+            <w:proofErr w:type="spellEnd"/>
+          </w:p>
         </w:tc>
         <w:tc>
           <w:tcPr>
@@ -4096,6 +4469,9 @@
             <w:pPr>
               <w:cnfStyle w:val="000000000000" w:firstRow="0" w:lastRow="0" w:firstColumn="0" w:lastColumn="0" w:oddVBand="0" w:evenVBand="0" w:oddHBand="0" w:evenHBand="0" w:firstRowFirstColumn="0" w:firstRowLastColumn="0" w:lastRowFirstColumn="0" w:lastRowLastColumn="0"/>
             </w:pPr>
+            <w:r>
+              <w:t>Developing of functions and testing them</w:t>
+            </w:r>
           </w:p>
         </w:tc>
       </w:tr>
@@ -4465,6 +4841,15 @@
                 <w:szCs w:val="28"/>
               </w:rPr>
             </w:pPr>
+            <w:r>
+              <w:rPr>
+                <w:b w:val="0"/>
+                <w:bCs w:val="0"/>
+                <w:sz w:val="28"/>
+                <w:szCs w:val="28"/>
+              </w:rPr>
+              <w:t xml:space="preserve">White box test cases determined </w:t>
+            </w:r>
           </w:p>
         </w:tc>
         <w:tc>
@@ -4481,6 +4866,35 @@
                 <w:szCs w:val="28"/>
               </w:rPr>
             </w:pPr>
+            <w:r>
+              <w:rPr>
+                <w:b/>
+                <w:bCs/>
+                <w:sz w:val="28"/>
+                <w:szCs w:val="28"/>
+              </w:rPr>
+              <w:t xml:space="preserve">All the white cases were </w:t>
+            </w:r>
+            <w:proofErr w:type="spellStart"/>
+            <w:r>
+              <w:rPr>
+                <w:b/>
+                <w:bCs/>
+                <w:sz w:val="28"/>
+                <w:szCs w:val="28"/>
+              </w:rPr>
+              <w:t>devided</w:t>
+            </w:r>
+            <w:proofErr w:type="spellEnd"/>
+            <w:r>
+              <w:rPr>
+                <w:b/>
+                <w:bCs/>
+                <w:sz w:val="28"/>
+                <w:szCs w:val="28"/>
+              </w:rPr>
+              <w:t xml:space="preserve"> among members correctly </w:t>
+            </w:r>
           </w:p>
         </w:tc>
       </w:tr>
@@ -4502,6 +4916,35 @@
                 <w:szCs w:val="28"/>
               </w:rPr>
             </w:pPr>
+            <w:r>
+              <w:rPr>
+                <w:b w:val="0"/>
+                <w:bCs w:val="0"/>
+                <w:sz w:val="28"/>
+                <w:szCs w:val="28"/>
+              </w:rPr>
+              <w:t xml:space="preserve">Correct git and </w:t>
+            </w:r>
+            <w:proofErr w:type="spellStart"/>
+            <w:r>
+              <w:rPr>
+                <w:b w:val="0"/>
+                <w:bCs w:val="0"/>
+                <w:sz w:val="28"/>
+                <w:szCs w:val="28"/>
+              </w:rPr>
+              <w:t>jira</w:t>
+            </w:r>
+            <w:proofErr w:type="spellEnd"/>
+            <w:r>
+              <w:rPr>
+                <w:b w:val="0"/>
+                <w:bCs w:val="0"/>
+                <w:sz w:val="28"/>
+                <w:szCs w:val="28"/>
+              </w:rPr>
+              <w:t xml:space="preserve"> usage </w:t>
+            </w:r>
           </w:p>
         </w:tc>
         <w:tc>
@@ -4518,6 +4961,35 @@
                 <w:szCs w:val="28"/>
               </w:rPr>
             </w:pPr>
+            <w:r>
+              <w:rPr>
+                <w:b/>
+                <w:bCs/>
+                <w:sz w:val="28"/>
+                <w:szCs w:val="28"/>
+              </w:rPr>
+              <w:t xml:space="preserve">Git was correctly used and </w:t>
+            </w:r>
+            <w:proofErr w:type="spellStart"/>
+            <w:r>
+              <w:rPr>
+                <w:b/>
+                <w:bCs/>
+                <w:sz w:val="28"/>
+                <w:szCs w:val="28"/>
+              </w:rPr>
+              <w:t>jira</w:t>
+            </w:r>
+            <w:proofErr w:type="spellEnd"/>
+            <w:r>
+              <w:rPr>
+                <w:b/>
+                <w:bCs/>
+                <w:sz w:val="28"/>
+                <w:szCs w:val="28"/>
+              </w:rPr>
+              <w:t xml:space="preserve"> by members to commit and communicate </w:t>
+            </w:r>
           </w:p>
         </w:tc>
       </w:tr>
@@ -4536,6 +5008,16 @@
                 <w:szCs w:val="28"/>
               </w:rPr>
             </w:pPr>
+            <w:r>
+              <w:rPr>
+                <w:b w:val="0"/>
+                <w:bCs w:val="0"/>
+                <w:sz w:val="28"/>
+                <w:szCs w:val="28"/>
+              </w:rPr>
+              <w:lastRenderedPageBreak/>
+              <w:t xml:space="preserve">Coding of functions </w:t>
+            </w:r>
           </w:p>
         </w:tc>
         <w:tc>
@@ -4552,6 +5034,15 @@
                 <w:szCs w:val="28"/>
               </w:rPr>
             </w:pPr>
+            <w:r>
+              <w:rPr>
+                <w:b/>
+                <w:bCs/>
+                <w:sz w:val="28"/>
+                <w:szCs w:val="28"/>
+              </w:rPr>
+              <w:t xml:space="preserve">Code for functions were made correctly by members </w:t>
+            </w:r>
           </w:p>
         </w:tc>
       </w:tr>
@@ -4848,6 +5339,15 @@
                 <w:szCs w:val="28"/>
               </w:rPr>
             </w:pPr>
+            <w:r>
+              <w:rPr>
+                <w:b w:val="0"/>
+                <w:bCs w:val="0"/>
+                <w:sz w:val="28"/>
+                <w:szCs w:val="28"/>
+              </w:rPr>
+              <w:t xml:space="preserve">Better communication among members </w:t>
+            </w:r>
           </w:p>
         </w:tc>
         <w:tc>
@@ -4864,6 +5364,15 @@
                 <w:szCs w:val="28"/>
               </w:rPr>
             </w:pPr>
+            <w:r>
+              <w:rPr>
+                <w:b/>
+                <w:bCs/>
+                <w:sz w:val="28"/>
+                <w:szCs w:val="28"/>
+              </w:rPr>
+              <w:t xml:space="preserve">All the members communicated well in meeting </w:t>
+            </w:r>
           </w:p>
         </w:tc>
       </w:tr>
@@ -4885,6 +5394,15 @@
                 <w:szCs w:val="28"/>
               </w:rPr>
             </w:pPr>
+            <w:r>
+              <w:rPr>
+                <w:b w:val="0"/>
+                <w:bCs w:val="0"/>
+                <w:sz w:val="28"/>
+                <w:szCs w:val="28"/>
+              </w:rPr>
+              <w:t>Coding was done for functions</w:t>
+            </w:r>
           </w:p>
         </w:tc>
         <w:tc>
@@ -4901,6 +5419,15 @@
                 <w:szCs w:val="28"/>
               </w:rPr>
             </w:pPr>
+            <w:r>
+              <w:rPr>
+                <w:b/>
+                <w:bCs/>
+                <w:sz w:val="28"/>
+                <w:szCs w:val="28"/>
+              </w:rPr>
+              <w:t xml:space="preserve">Code for all the function was made correctly </w:t>
+            </w:r>
           </w:p>
         </w:tc>
       </w:tr>
@@ -5472,6 +5999,7 @@
           <w:sz w:val="28"/>
           <w:szCs w:val="28"/>
         </w:rPr>
+        <w:lastRenderedPageBreak/>
         <w:t>Reflections</w:t>
       </w:r>
       <w:r>
@@ -5589,7 +6117,6 @@
         <w:br/>
       </w:r>
       <w:r>
-        <w:lastRenderedPageBreak/>
         <w:t xml:space="preserve">There are several reasons to wait until now to write the Whitebox tests. Firstly, we need to focus on establishing fundamentals in the early stages rather than implementing functions. This approach allows developers to gain a clear understanding of the logical structure before </w:t>
       </w:r>
       <w:r>
@@ -5678,6 +6205,104 @@
       <w:r>
         <w:t>) happens for most functions.</w:t>
       </w:r>
+    </w:p>
+    <w:p>
+      <w:pPr>
+        <w:pStyle w:val="ListParagraph"/>
+      </w:pPr>
+    </w:p>
+    <w:p>
+      <w:r>
+        <w:t>The "</w:t>
+      </w:r>
+      <w:proofErr w:type="spellStart"/>
+      <w:r>
+        <w:t>checkWeight</w:t>
+      </w:r>
+      <w:proofErr w:type="spellEnd"/>
+      <w:r>
+        <w:t xml:space="preserve">" function has more </w:t>
+      </w:r>
+      <w:proofErr w:type="spellStart"/>
+      <w:r>
+        <w:t>blackbox</w:t>
+      </w:r>
+      <w:proofErr w:type="spellEnd"/>
+      <w:r>
+        <w:t xml:space="preserve"> tests than </w:t>
+      </w:r>
+      <w:proofErr w:type="spellStart"/>
+      <w:r>
+        <w:t>whitebox</w:t>
+      </w:r>
+      <w:proofErr w:type="spellEnd"/>
+      <w:r>
+        <w:t xml:space="preserve"> tests. There are six </w:t>
+      </w:r>
+      <w:proofErr w:type="spellStart"/>
+      <w:r>
+        <w:t>blackbox</w:t>
+      </w:r>
+      <w:proofErr w:type="spellEnd"/>
+      <w:r>
+        <w:t xml:space="preserve"> tests and four </w:t>
+      </w:r>
+      <w:proofErr w:type="spellStart"/>
+      <w:r>
+        <w:t>whitebox</w:t>
+      </w:r>
+      <w:proofErr w:type="spellEnd"/>
+      <w:r>
+        <w:t xml:space="preserve"> tests </w:t>
+      </w:r>
+    </w:p>
+    <w:p>
+      <w:r>
+        <w:t>Blackbox tests try different inputs to see if the function gives the right output, without caring about how the function works inside. They're like trying out different things to see if the function can handle them.</w:t>
+      </w:r>
+    </w:p>
+    <w:p>
+      <w:r>
+        <w:t xml:space="preserve">Whitebox tests, on the other hand, look inside the function to check specific situations based on how it's coded. You don't need as many </w:t>
+      </w:r>
+      <w:proofErr w:type="spellStart"/>
+      <w:r>
+        <w:t>whitebox</w:t>
+      </w:r>
+      <w:proofErr w:type="spellEnd"/>
+      <w:r>
+        <w:t xml:space="preserve"> tests because if you've checked that the function's logic works for some key weights, it's likely to work for others too.</w:t>
+      </w:r>
+    </w:p>
+    <w:p>
+      <w:r>
+        <w:lastRenderedPageBreak/>
+        <w:t xml:space="preserve">So, there are usually more </w:t>
+      </w:r>
+      <w:proofErr w:type="spellStart"/>
+      <w:r>
+        <w:t>blackbox</w:t>
+      </w:r>
+      <w:proofErr w:type="spellEnd"/>
+      <w:r>
+        <w:t xml:space="preserve"> tests because they check the function from different angles, while </w:t>
+      </w:r>
+      <w:proofErr w:type="spellStart"/>
+      <w:r>
+        <w:t>whitebox</w:t>
+      </w:r>
+      <w:proofErr w:type="spellEnd"/>
+      <w:r>
+        <w:t xml:space="preserve"> tests focus on specific code logi</w:t>
+      </w:r>
+      <w:r>
+        <w:t>c.</w:t>
+      </w:r>
+    </w:p>
+    <w:p>
+      <w:pPr>
+        <w:pStyle w:val="ListParagraph"/>
+      </w:pPr>
       <w:r>
         <w:br/>
       </w:r>
@@ -6973,6 +7598,23 @@
       <w:szCs w:val="24"/>
     </w:rPr>
   </w:style>
+  <w:style w:type="paragraph" w:styleId="NormalWeb">
+    <w:name w:val="Normal (Web)"/>
+    <w:basedOn w:val="Normal"/>
+    <w:uiPriority w:val="99"/>
+    <w:semiHidden/>
+    <w:unhideWhenUsed/>
+    <w:rsid w:val="00E501C0"/>
+    <w:pPr>
+      <w:spacing w:before="100" w:beforeAutospacing="1" w:after="100" w:afterAutospacing="1" w:line="240" w:lineRule="auto"/>
+    </w:pPr>
+    <w:rPr>
+      <w:rFonts w:ascii="Times New Roman" w:eastAsia="Times New Roman" w:hAnsi="Times New Roman" w:cs="Times New Roman"/>
+      <w:sz w:val="24"/>
+      <w:szCs w:val="24"/>
+      <w:lang w:val="en-IN" w:eastAsia="en-IN"/>
+    </w:rPr>
+  </w:style>
 </w:styles>
 </file>
 
@@ -7272,26 +7914,6 @@
 </file>
 
 <file path=customXml/item1.xml><?xml version="1.0" encoding="utf-8"?>
-<p:properties xmlns:p="http://schemas.microsoft.com/office/2006/metadata/properties" xmlns:xsi="http://www.w3.org/2001/XMLSchema-instance" xmlns:pc="http://schemas.microsoft.com/office/infopath/2007/PartnerControls">
-  <documentManagement>
-    <TaxCatchAll xmlns="7db3b190-d1cf-4882-bee6-3064ce691739" xsi:nil="true"/>
-    <lcf76f155ced4ddcb4097134ff3c332f xmlns="7e7c8aa9-4be2-48a6-a0f7-80013db2e73b">
-      <Terms xmlns="http://schemas.microsoft.com/office/infopath/2007/PartnerControls"/>
-    </lcf76f155ced4ddcb4097134ff3c332f>
-  </documentManagement>
-</p:properties>
-</file>
-
-<file path=customXml/item2.xml><?xml version="1.0" encoding="utf-8"?>
-<?mso-contentType ?>
-<FormTemplates xmlns="http://schemas.microsoft.com/sharepoint/v3/contenttype/forms">
-  <Display>DocumentLibraryForm</Display>
-  <Edit>DocumentLibraryForm</Edit>
-  <New>DocumentLibraryForm</New>
-</FormTemplates>
-</file>
-
-<file path=customXml/item3.xml><?xml version="1.0" encoding="utf-8"?>
 <ct:contentTypeSchema xmlns:ct="http://schemas.microsoft.com/office/2006/metadata/contentType" xmlns:ma="http://schemas.microsoft.com/office/2006/metadata/properties/metaAttributes" ct:_="" ma:_="" ma:contentTypeName="Document" ma:contentTypeID="0x010100068B9DB3898E1840A1985BE38A336A09" ma:contentTypeVersion="12" ma:contentTypeDescription="Create a new document." ma:contentTypeScope="" ma:versionID="2e7fe1ede33cf1dc680f0e4a7db54bb2">
   <xsd:schema xmlns:xsd="http://www.w3.org/2001/XMLSchema" xmlns:xs="http://www.w3.org/2001/XMLSchema" xmlns:p="http://schemas.microsoft.com/office/2006/metadata/properties" xmlns:ns2="7e7c8aa9-4be2-48a6-a0f7-80013db2e73b" xmlns:ns3="7db3b190-d1cf-4882-bee6-3064ce691739" targetNamespace="http://schemas.microsoft.com/office/2006/metadata/properties" ma:root="true" ma:fieldsID="c518a831eea8f0d02cef310fd2c9fe1b" ns2:_="" ns3:_="">
     <xsd:import namespace="7e7c8aa9-4be2-48a6-a0f7-80013db2e73b"/>
@@ -7494,26 +8116,27 @@
 </ct:contentTypeSchema>
 </file>
 
-<file path=customXml/itemProps1.xml><?xml version="1.0" encoding="utf-8"?>
-<ds:datastoreItem xmlns:ds="http://schemas.openxmlformats.org/officeDocument/2006/customXml" ds:itemID="{63BE6747-1291-4823-B096-A34508075BFA}">
-  <ds:schemaRefs>
-    <ds:schemaRef ds:uri="http://schemas.microsoft.com/office/2006/metadata/properties"/>
-    <ds:schemaRef ds:uri="http://schemas.microsoft.com/office/infopath/2007/PartnerControls"/>
-    <ds:schemaRef ds:uri="7db3b190-d1cf-4882-bee6-3064ce691739"/>
-    <ds:schemaRef ds:uri="7e7c8aa9-4be2-48a6-a0f7-80013db2e73b"/>
-  </ds:schemaRefs>
-</ds:datastoreItem>
+<file path=customXml/item2.xml><?xml version="1.0" encoding="utf-8"?>
+<?mso-contentType ?>
+<FormTemplates xmlns="http://schemas.microsoft.com/sharepoint/v3/contenttype/forms">
+  <Display>DocumentLibraryForm</Display>
+  <Edit>DocumentLibraryForm</Edit>
+  <New>DocumentLibraryForm</New>
+</FormTemplates>
 </file>
 
-<file path=customXml/itemProps2.xml><?xml version="1.0" encoding="utf-8"?>
-<ds:datastoreItem xmlns:ds="http://schemas.openxmlformats.org/officeDocument/2006/customXml" ds:itemID="{7D9A5813-D242-4E8A-84B4-BF6F06305E77}">
-  <ds:schemaRefs>
-    <ds:schemaRef ds:uri="http://schemas.microsoft.com/sharepoint/v3/contenttype/forms"/>
-  </ds:schemaRefs>
-</ds:datastoreItem>
+<file path=customXml/item3.xml><?xml version="1.0" encoding="utf-8"?>
+<p:properties xmlns:p="http://schemas.microsoft.com/office/2006/metadata/properties" xmlns:xsi="http://www.w3.org/2001/XMLSchema-instance" xmlns:pc="http://schemas.microsoft.com/office/infopath/2007/PartnerControls">
+  <documentManagement>
+    <TaxCatchAll xmlns="7db3b190-d1cf-4882-bee6-3064ce691739" xsi:nil="true"/>
+    <lcf76f155ced4ddcb4097134ff3c332f xmlns="7e7c8aa9-4be2-48a6-a0f7-80013db2e73b">
+      <Terms xmlns="http://schemas.microsoft.com/office/infopath/2007/PartnerControls"/>
+    </lcf76f155ced4ddcb4097134ff3c332f>
+  </documentManagement>
+</p:properties>
 </file>
 
-<file path=customXml/itemProps3.xml><?xml version="1.0" encoding="utf-8"?>
+<file path=customXml/itemProps1.xml><?xml version="1.0" encoding="utf-8"?>
 <ds:datastoreItem xmlns:ds="http://schemas.openxmlformats.org/officeDocument/2006/customXml" ds:itemID="{58951A5E-862C-4E49-A5FF-DE91AF422C04}">
   <ds:schemaRefs>
     <ds:schemaRef ds:uri="http://schemas.microsoft.com/office/2006/metadata/contentType"/>
@@ -7530,4 +8153,23 @@
     <ds:schemaRef ds:uri="http://schemas.microsoft.com/internal/obd"/>
   </ds:schemaRefs>
 </ds:datastoreItem>
+</file>
+
+<file path=customXml/itemProps2.xml><?xml version="1.0" encoding="utf-8"?>
+<ds:datastoreItem xmlns:ds="http://schemas.openxmlformats.org/officeDocument/2006/customXml" ds:itemID="{7D9A5813-D242-4E8A-84B4-BF6F06305E77}">
+  <ds:schemaRefs>
+    <ds:schemaRef ds:uri="http://schemas.microsoft.com/sharepoint/v3/contenttype/forms"/>
+  </ds:schemaRefs>
+</ds:datastoreItem>
+</file>
+
+<file path=customXml/itemProps3.xml><?xml version="1.0" encoding="utf-8"?>
+<ds:datastoreItem xmlns:ds="http://schemas.openxmlformats.org/officeDocument/2006/customXml" ds:itemID="{63BE6747-1291-4823-B096-A34508075BFA}">
+  <ds:schemaRefs>
+    <ds:schemaRef ds:uri="http://schemas.microsoft.com/office/2006/metadata/properties"/>
+    <ds:schemaRef ds:uri="http://schemas.microsoft.com/office/infopath/2007/PartnerControls"/>
+    <ds:schemaRef ds:uri="7db3b190-d1cf-4882-bee6-3064ce691739"/>
+    <ds:schemaRef ds:uri="7e7c8aa9-4be2-48a6-a0f7-80013db2e73b"/>
+  </ds:schemaRefs>
+</ds:datastoreItem>
 </file>
</xml_diff>